<commit_message>
Correccion 04 - Hasta Agustin Mora OK
</commit_message>
<xml_diff>
--- a/Desafios/Notas y Devoluciones 04.docx
+++ b/Desafios/Notas y Devoluciones 04.docx
@@ -46,6 +46,7 @@
     </w:p>
     <w:p>
       <w:pPr>
+        <w:ind w:left="708" w:hanging="708"/>
         <w:rPr>
           <w:rFonts w:ascii="Segoe UI Emoji" w:hAnsi="Segoe UI Emoji" w:cs="Segoe UI Emoji"/>
         </w:rPr>
@@ -62,7 +63,7 @@
       </w:r>
       <w:proofErr w:type="gramEnd"/>
       <w:r>
-        <w:t xml:space="preserve">Felicitaciones por la entrega del Desafío 03! </w:t>
+        <w:t xml:space="preserve">Felicitaciones por la entrega del Desafío 04! </w:t>
       </w:r>
       <w:r>
         <w:rPr>
@@ -71,16 +72,27 @@
         <w:t>🎉</w:t>
       </w:r>
     </w:p>
-    <w:p/>
-    <w:p>
+    <w:p>
+      <w:pPr>
+        <w:ind w:left="708" w:hanging="708"/>
+      </w:pPr>
+    </w:p>
+    <w:p>
+      <w:pPr>
+        <w:ind w:left="708" w:hanging="708"/>
+      </w:pPr>
       <w:r>
         <w:t>Facundo</w:t>
       </w:r>
       <w:r>
-        <w:t>, quería felicitarte por el trabajo que realizaste. El resultado logrado es el solicitado.</w:t>
-      </w:r>
-    </w:p>
-    <w:p/>
+        <w:t>, muy buen trabajo, el resultado logrado es el solicitado.</w:t>
+      </w:r>
+    </w:p>
+    <w:p>
+      <w:pPr>
+        <w:ind w:left="708" w:hanging="708"/>
+      </w:pPr>
+    </w:p>
     <w:p>
       <w:pPr>
         <w:ind w:left="708" w:hanging="708"/>
@@ -94,93 +106,75 @@
       </w:r>
       <w:proofErr w:type="spellEnd"/>
       <w:r>
-        <w:t xml:space="preserve"> es correcta, implementaste imágenes y links correctamente, el manejo de elementos de texto y listas </w:t>
-      </w:r>
-      <w:proofErr w:type="spellStart"/>
-      <w:r>
-        <w:t>ol</w:t>
-      </w:r>
-      <w:proofErr w:type="spellEnd"/>
-      <w:r>
-        <w:t xml:space="preserve"> y </w:t>
-      </w:r>
-      <w:proofErr w:type="spellStart"/>
-      <w:r>
-        <w:t>ul</w:t>
-      </w:r>
-      <w:proofErr w:type="spellEnd"/>
-      <w:r>
-        <w:t xml:space="preserve"> es correcto.</w:t>
-      </w:r>
-    </w:p>
-    <w:p>
-      <w:r>
-        <w:t xml:space="preserve">Destaco que implementaste etiquetas semánticas para mejorar estructura del documento </w:t>
-      </w:r>
-      <w:proofErr w:type="spellStart"/>
-      <w:r>
-        <w:t>html</w:t>
-      </w:r>
-      <w:proofErr w:type="spellEnd"/>
-      <w:r>
-        <w:t xml:space="preserve"> (</w:t>
-      </w:r>
-      <w:proofErr w:type="spellStart"/>
-      <w:r>
-        <w:t>header</w:t>
-      </w:r>
-      <w:proofErr w:type="spellEnd"/>
-      <w:r>
-        <w:t xml:space="preserve">, </w:t>
-      </w:r>
-      <w:proofErr w:type="spellStart"/>
-      <w:r>
-        <w:t>nav</w:t>
-      </w:r>
-      <w:proofErr w:type="spellEnd"/>
-      <w:r>
-        <w:t xml:space="preserve">). Genial que enfatizaste un texto con </w:t>
-      </w:r>
-      <w:proofErr w:type="spellStart"/>
-      <w:r>
-        <w:t>strong</w:t>
-      </w:r>
-      <w:proofErr w:type="spellEnd"/>
-      <w:r>
-        <w:t>.</w:t>
-      </w:r>
-    </w:p>
-    <w:p/>
-    <w:p>
-      <w:r>
-        <w:t xml:space="preserve">La hoja de estilos externa esta correctamente vinculada, los estilos aplicados con clases e </w:t>
-      </w:r>
-      <w:proofErr w:type="spellStart"/>
-      <w:r>
-        <w:t>id’s</w:t>
-      </w:r>
-      <w:proofErr w:type="spellEnd"/>
-      <w:r>
-        <w:t xml:space="preserve"> </w:t>
-      </w:r>
-      <w:proofErr w:type="spellStart"/>
-      <w:r>
-        <w:t>estan</w:t>
-      </w:r>
-      <w:proofErr w:type="spellEnd"/>
-      <w:r>
-        <w:t xml:space="preserve"> correctos. Correcto el uso de position para posicionar imágenes y texto.</w:t>
-      </w:r>
-    </w:p>
-    <w:p/>
-    <w:p/>
-    <w:p>
-      <w:r>
-        <w:t>Observaciones a tu trabajo son:</w:t>
-      </w:r>
-    </w:p>
-    <w:p/>
-    <w:p/>
+        <w:t xml:space="preserve"> es correcta, y la vinculación con la los archivos JS </w:t>
+      </w:r>
+      <w:proofErr w:type="spellStart"/>
+      <w:r>
+        <w:t>esta</w:t>
+      </w:r>
+      <w:proofErr w:type="spellEnd"/>
+      <w:r>
+        <w:t xml:space="preserve"> bien aplicada. </w:t>
+      </w:r>
+    </w:p>
+    <w:p>
+      <w:pPr>
+        <w:ind w:left="708" w:hanging="708"/>
+      </w:pPr>
+    </w:p>
+    <w:p>
+      <w:pPr>
+        <w:ind w:left="708" w:hanging="708"/>
+      </w:pPr>
+      <w:r>
+        <w:t xml:space="preserve">La lógica del código JS en general </w:t>
+      </w:r>
+      <w:proofErr w:type="spellStart"/>
+      <w:r>
+        <w:t>esta</w:t>
+      </w:r>
+      <w:proofErr w:type="spellEnd"/>
+      <w:r>
+        <w:t xml:space="preserve"> bien planteada. Destaco la correcta implementación de </w:t>
+      </w:r>
+      <w:proofErr w:type="spellStart"/>
+      <w:r>
+        <w:t>arrays</w:t>
+      </w:r>
+      <w:proofErr w:type="spellEnd"/>
+      <w:r>
+        <w:t>, objetos y condicionales simples</w:t>
+      </w:r>
+      <w:r>
+        <w:t>(</w:t>
+      </w:r>
+      <w:proofErr w:type="spellStart"/>
+      <w:r>
+        <w:t>if</w:t>
+      </w:r>
+      <w:proofErr w:type="spellEnd"/>
+      <w:r>
+        <w:t>)</w:t>
+      </w:r>
+      <w:r>
+        <w:t xml:space="preserve"> y múltiples</w:t>
+      </w:r>
+      <w:r>
+        <w:t>(switch)</w:t>
+      </w:r>
+      <w:r>
+        <w:t>. A</w:t>
+      </w:r>
+      <w:r>
+        <w:t>cotaciones a tener en cuenta:</w:t>
+      </w:r>
+    </w:p>
+    <w:p/>
+    <w:p>
+      <w:pPr>
+        <w:pStyle w:val="Prrafodelista"/>
+      </w:pPr>
+    </w:p>
     <w:p>
       <w:pPr>
         <w:pStyle w:val="Prrafodelista"/>
@@ -189,37 +183,19 @@
           <w:numId w:val="1"/>
         </w:numPr>
       </w:pPr>
-      <w:proofErr w:type="spellStart"/>
-      <w:r>
-        <w:t>Recorda</w:t>
-      </w:r>
-      <w:proofErr w:type="spellEnd"/>
-      <w:r>
-        <w:t xml:space="preserve"> cambiar el lenguaje a español &lt;</w:t>
-      </w:r>
-      <w:proofErr w:type="spellStart"/>
-      <w:r>
-        <w:t>html</w:t>
-      </w:r>
-      <w:proofErr w:type="spellEnd"/>
-      <w:r>
-        <w:t xml:space="preserve"> </w:t>
-      </w:r>
-      <w:proofErr w:type="spellStart"/>
-      <w:r>
-        <w:t>lang</w:t>
-      </w:r>
-      <w:proofErr w:type="spellEnd"/>
-      <w:r>
-        <w:t xml:space="preserve">="es"&gt; porque esto </w:t>
-      </w:r>
-      <w:proofErr w:type="gramStart"/>
-      <w:r>
-        <w:t>le</w:t>
-      </w:r>
-      <w:proofErr w:type="gramEnd"/>
-      <w:r>
-        <w:t xml:space="preserve"> dice a los motores de búsqueda en que idioma esta tu sitio web.</w:t>
+      <w:r>
+        <w:t>En el ejercicio</w:t>
+      </w:r>
+      <w:r>
+        <w:t xml:space="preserve"> 5 dejar una indicación al usuario en los </w:t>
+      </w:r>
+      <w:proofErr w:type="spellStart"/>
+      <w:r>
+        <w:t>prompts</w:t>
+      </w:r>
+      <w:proofErr w:type="spellEnd"/>
+      <w:r>
+        <w:t>.</w:t>
       </w:r>
     </w:p>
     <w:p>
@@ -241,43 +217,285 @@
         </w:numPr>
       </w:pPr>
       <w:r>
-        <w:t xml:space="preserve">La etiqueta semántica </w:t>
-      </w:r>
-      <w:proofErr w:type="spellStart"/>
-      <w:r>
-        <w:t>header</w:t>
-      </w:r>
-      <w:proofErr w:type="spellEnd"/>
-      <w:r>
-        <w:t xml:space="preserve"> iría mejor afuera del </w:t>
-      </w:r>
-      <w:proofErr w:type="spellStart"/>
-      <w:r>
-        <w:t>main</w:t>
-      </w:r>
-      <w:proofErr w:type="spellEnd"/>
-      <w:r>
-        <w:t xml:space="preserve"> ya que </w:t>
-      </w:r>
-      <w:proofErr w:type="spellStart"/>
-      <w:r>
-        <w:t>seria</w:t>
-      </w:r>
-      <w:proofErr w:type="spellEnd"/>
-      <w:r>
-        <w:t xml:space="preserve"> la parte del encabezado principal del documento.</w:t>
-      </w:r>
-    </w:p>
-    <w:p>
-      <w:pPr>
-        <w:pStyle w:val="Prrafodelista"/>
-      </w:pPr>
-    </w:p>
-    <w:p>
-      <w:pPr>
-        <w:pStyle w:val="Prrafodelista"/>
-      </w:pPr>
-    </w:p>
+        <w:t xml:space="preserve">En la declaración de </w:t>
+      </w:r>
+      <w:proofErr w:type="spellStart"/>
+      <w:r>
+        <w:t>arrays</w:t>
+      </w:r>
+      <w:proofErr w:type="spellEnd"/>
+      <w:r>
+        <w:t xml:space="preserve"> y objetos conviene </w:t>
+      </w:r>
+      <w:proofErr w:type="spellStart"/>
+      <w:r>
+        <w:t>mas</w:t>
+      </w:r>
+      <w:proofErr w:type="spellEnd"/>
+      <w:r>
+        <w:t xml:space="preserve"> que sean declaradas con la palabra reservada “</w:t>
+      </w:r>
+      <w:proofErr w:type="spellStart"/>
+      <w:r>
+        <w:t>const</w:t>
+      </w:r>
+      <w:proofErr w:type="spellEnd"/>
+      <w:r>
+        <w:t>” ya que nos ayuda a evitar reasignaciones accidentales.</w:t>
+      </w:r>
+    </w:p>
+    <w:p>
+      <w:pPr>
+        <w:pStyle w:val="Prrafodelista"/>
+      </w:pPr>
+    </w:p>
+    <w:p>
+      <w:pPr>
+        <w:pStyle w:val="Prrafodelista"/>
+      </w:pPr>
+    </w:p>
+    <w:p>
+      <w:pPr>
+        <w:ind w:left="708" w:hanging="708"/>
+      </w:pPr>
+      <w:r>
+        <w:t xml:space="preserve">En el ejercicio 12 por ahora solo vamos resolviendo lo que pide cada punto mientras vaya avanzando el </w:t>
+      </w:r>
+      <w:proofErr w:type="spellStart"/>
+      <w:r>
+        <w:t>bootcamp</w:t>
+      </w:r>
+      <w:proofErr w:type="spellEnd"/>
+      <w:r>
+        <w:t xml:space="preserve"> las cosas se van a relacionar </w:t>
+      </w:r>
+      <w:proofErr w:type="spellStart"/>
+      <w:r>
+        <w:t>mas</w:t>
+      </w:r>
+      <w:proofErr w:type="spellEnd"/>
+      <w:r>
+        <w:t xml:space="preserve">, teniendo </w:t>
+      </w:r>
+      <w:proofErr w:type="spellStart"/>
+      <w:r>
+        <w:t>mas</w:t>
+      </w:r>
+      <w:proofErr w:type="spellEnd"/>
+      <w:r>
+        <w:t xml:space="preserve"> sentido. </w:t>
+      </w:r>
+    </w:p>
+    <w:p>
+      <w:pPr>
+        <w:ind w:left="708" w:hanging="708"/>
+      </w:pPr>
+    </w:p>
+    <w:p>
+      <w:pPr>
+        <w:ind w:left="708" w:hanging="708"/>
+      </w:pPr>
+    </w:p>
+    <w:p>
+      <w:pPr>
+        <w:ind w:left="708" w:hanging="708"/>
+      </w:pPr>
+      <w:r>
+        <w:t>Excelente trabajo ¡</w:t>
+      </w:r>
+    </w:p>
+    <w:p>
+      <w:pPr>
+        <w:ind w:left="708" w:hanging="708"/>
+      </w:pPr>
+    </w:p>
+    <w:p>
+      <w:pPr>
+        <w:ind w:left="708" w:hanging="708"/>
+      </w:pPr>
+      <w:r>
+        <w:t xml:space="preserve">Tu nota en el Desafío 04 es: </w:t>
+      </w:r>
+      <w:r>
+        <w:rPr>
+          <w:b/>
+          <w:bCs/>
+        </w:rPr>
+        <w:t>9</w:t>
+      </w:r>
+    </w:p>
+    <w:p/>
+    <w:p>
+      <w:pPr>
+        <w:pBdr>
+          <w:bottom w:val="single" w:sz="6" w:space="1" w:color="auto"/>
+        </w:pBdr>
+      </w:pPr>
+    </w:p>
+    <w:p>
+      <w:pPr>
+        <w:rPr>
+          <w:rFonts w:ascii="Segoe UI Emoji" w:hAnsi="Segoe UI Emoji" w:cs="Segoe UI Emoji"/>
+          <w:b/>
+          <w:bCs/>
+        </w:rPr>
+      </w:pPr>
+    </w:p>
+    <w:p>
+      <w:pPr>
+        <w:rPr>
+          <w:rFonts w:ascii="Segoe UI Emoji" w:hAnsi="Segoe UI Emoji" w:cs="Segoe UI Emoji"/>
+          <w:b/>
+          <w:bCs/>
+        </w:rPr>
+      </w:pPr>
+      <w:proofErr w:type="spellStart"/>
+      <w:r>
+        <w:rPr>
+          <w:rFonts w:ascii="Segoe UI Emoji" w:hAnsi="Segoe UI Emoji" w:cs="Segoe UI Emoji"/>
+          <w:b/>
+          <w:bCs/>
+        </w:rPr>
+        <w:t>Agustin</w:t>
+      </w:r>
+      <w:proofErr w:type="spellEnd"/>
+      <w:r>
+        <w:rPr>
+          <w:rFonts w:ascii="Segoe UI Emoji" w:hAnsi="Segoe UI Emoji" w:cs="Segoe UI Emoji"/>
+          <w:b/>
+          <w:bCs/>
+        </w:rPr>
+        <w:t xml:space="preserve"> Mora</w:t>
+      </w:r>
+    </w:p>
+    <w:p>
+      <w:pPr>
+        <w:rPr>
+          <w:rFonts w:ascii="Segoe UI Emoji" w:hAnsi="Segoe UI Emoji" w:cs="Segoe UI Emoji"/>
+          <w:b/>
+          <w:bCs/>
+        </w:rPr>
+      </w:pPr>
+    </w:p>
+    <w:p>
+      <w:pPr>
+        <w:ind w:left="708" w:hanging="708"/>
+        <w:rPr>
+          <w:rFonts w:ascii="Segoe UI Emoji" w:hAnsi="Segoe UI Emoji" w:cs="Segoe UI Emoji"/>
+        </w:rPr>
+      </w:pPr>
+      <w:proofErr w:type="gramStart"/>
+      <w:r>
+        <w:rPr>
+          <w:rFonts w:ascii="Segoe UI Emoji" w:hAnsi="Segoe UI Emoji" w:cs="Segoe UI Emoji"/>
+        </w:rPr>
+        <w:t>🎉</w:t>
+      </w:r>
+      <w:r>
+        <w:t>¡</w:t>
+      </w:r>
+      <w:proofErr w:type="gramEnd"/>
+      <w:r>
+        <w:t xml:space="preserve">Felicitaciones por la entrega del Desafío 04! </w:t>
+      </w:r>
+      <w:r>
+        <w:rPr>
+          <w:rFonts w:ascii="Segoe UI Emoji" w:hAnsi="Segoe UI Emoji" w:cs="Segoe UI Emoji"/>
+        </w:rPr>
+        <w:t>🎉</w:t>
+      </w:r>
+    </w:p>
+    <w:p>
+      <w:pPr>
+        <w:ind w:left="708" w:hanging="708"/>
+      </w:pPr>
+    </w:p>
+    <w:p>
+      <w:pPr>
+        <w:ind w:left="708" w:hanging="708"/>
+      </w:pPr>
+      <w:proofErr w:type="spellStart"/>
+      <w:r>
+        <w:t>Agustin</w:t>
+      </w:r>
+      <w:proofErr w:type="spellEnd"/>
+      <w:r>
+        <w:t>, muy buen trabajo, el resultado logrado es el solicitado.</w:t>
+      </w:r>
+    </w:p>
+    <w:p>
+      <w:pPr>
+        <w:ind w:left="708" w:hanging="708"/>
+      </w:pPr>
+    </w:p>
+    <w:p>
+      <w:pPr>
+        <w:ind w:left="708" w:hanging="708"/>
+      </w:pPr>
+      <w:r>
+        <w:t xml:space="preserve">La creación del documento </w:t>
+      </w:r>
+      <w:proofErr w:type="spellStart"/>
+      <w:r>
+        <w:t>html</w:t>
+      </w:r>
+      <w:proofErr w:type="spellEnd"/>
+      <w:r>
+        <w:t xml:space="preserve"> es correcta, y la vinculación con la los archivos JS </w:t>
+      </w:r>
+      <w:proofErr w:type="spellStart"/>
+      <w:r>
+        <w:t>esta</w:t>
+      </w:r>
+      <w:proofErr w:type="spellEnd"/>
+      <w:r>
+        <w:t xml:space="preserve"> bien aplicada. </w:t>
+      </w:r>
+    </w:p>
+    <w:p>
+      <w:pPr>
+        <w:ind w:left="708" w:hanging="708"/>
+      </w:pPr>
+    </w:p>
+    <w:p>
+      <w:pPr>
+        <w:ind w:left="708" w:hanging="708"/>
+      </w:pPr>
+      <w:r>
+        <w:t xml:space="preserve">La lógica del código JS en general </w:t>
+      </w:r>
+      <w:proofErr w:type="spellStart"/>
+      <w:r>
+        <w:t>esta</w:t>
+      </w:r>
+      <w:proofErr w:type="spellEnd"/>
+      <w:r>
+        <w:t xml:space="preserve"> bien planteada. Destaco la correcta implementación de </w:t>
+      </w:r>
+      <w:proofErr w:type="spellStart"/>
+      <w:r>
+        <w:t>arrays</w:t>
+      </w:r>
+      <w:proofErr w:type="spellEnd"/>
+      <w:r>
+        <w:t>, objetos y condicionales</w:t>
+      </w:r>
+      <w:r>
+        <w:t xml:space="preserve"> </w:t>
+      </w:r>
+      <w:r>
+        <w:t>(</w:t>
+      </w:r>
+      <w:proofErr w:type="spellStart"/>
+      <w:r>
+        <w:t>if</w:t>
+      </w:r>
+      <w:proofErr w:type="spellEnd"/>
+      <w:r>
+        <w:t>). Acotaciones a tener en cuenta:</w:t>
+      </w:r>
+    </w:p>
+    <w:p/>
     <w:p>
       <w:pPr>
         <w:pStyle w:val="Prrafodelista"/>
@@ -292,434 +510,76 @@
         </w:numPr>
       </w:pPr>
       <w:r>
-        <w:t>En la sección de ¿Por qué elegirnos? Va una lista desordenada dentro de una ordenada:</w:t>
-      </w:r>
-    </w:p>
-    <w:p>
-      <w:pPr>
-        <w:ind w:left="720"/>
-      </w:pPr>
-    </w:p>
-    <w:p>
-      <w:pPr>
-        <w:ind w:left="1416"/>
-      </w:pPr>
-      <w:r>
-        <w:t>&lt;</w:t>
-      </w:r>
-      <w:proofErr w:type="spellStart"/>
-      <w:r>
-        <w:t>ol</w:t>
-      </w:r>
-      <w:proofErr w:type="spellEnd"/>
-      <w:r>
-        <w:t>&gt;</w:t>
-      </w:r>
-    </w:p>
-    <w:p>
-      <w:pPr>
-        <w:ind w:left="1416"/>
-      </w:pPr>
-      <w:r>
-        <w:t xml:space="preserve">        &lt;</w:t>
-      </w:r>
-      <w:proofErr w:type="spellStart"/>
-      <w:r>
-        <w:t>li</w:t>
-      </w:r>
-      <w:proofErr w:type="spellEnd"/>
-      <w:r>
-        <w:t xml:space="preserve">&gt;Nuestra trayectoria de más de 30 años en el rubro se destaca por nuestra excelente </w:t>
-      </w:r>
-      <w:proofErr w:type="gramStart"/>
-      <w:r>
-        <w:t>atención.&lt;</w:t>
-      </w:r>
-      <w:proofErr w:type="gramEnd"/>
-      <w:r>
-        <w:t>/</w:t>
-      </w:r>
-      <w:proofErr w:type="spellStart"/>
-      <w:r>
-        <w:t>li</w:t>
-      </w:r>
-      <w:proofErr w:type="spellEnd"/>
-      <w:r>
-        <w:t>&gt;</w:t>
-      </w:r>
-    </w:p>
-    <w:p>
-      <w:pPr>
-        <w:ind w:left="1416"/>
-      </w:pPr>
-      <w:r>
-        <w:t xml:space="preserve">        &lt;</w:t>
-      </w:r>
-      <w:proofErr w:type="spellStart"/>
-      <w:r>
-        <w:t>li</w:t>
-      </w:r>
-      <w:proofErr w:type="spellEnd"/>
-      <w:r>
-        <w:t>&gt;Ofrecemos una inmejorable relación precio/</w:t>
-      </w:r>
-      <w:proofErr w:type="gramStart"/>
-      <w:r>
-        <w:t>calidad.&lt;</w:t>
-      </w:r>
-      <w:proofErr w:type="gramEnd"/>
-      <w:r>
-        <w:t>/</w:t>
-      </w:r>
-      <w:proofErr w:type="spellStart"/>
-      <w:r>
-        <w:t>li</w:t>
-      </w:r>
-      <w:proofErr w:type="spellEnd"/>
-      <w:r>
-        <w:t>&gt;</w:t>
-      </w:r>
-    </w:p>
-    <w:p>
-      <w:pPr>
-        <w:ind w:left="1416"/>
-      </w:pPr>
-      <w:r>
-        <w:t xml:space="preserve">        &lt;</w:t>
-      </w:r>
-      <w:proofErr w:type="spellStart"/>
-      <w:r>
-        <w:t>li</w:t>
-      </w:r>
-      <w:proofErr w:type="spellEnd"/>
-      <w:r>
-        <w:t>&gt;Durante las 24 horas ofrecemos:&lt;</w:t>
-      </w:r>
-      <w:proofErr w:type="spellStart"/>
-      <w:r>
-        <w:t>ul</w:t>
-      </w:r>
-      <w:proofErr w:type="spellEnd"/>
-      <w:r>
-        <w:t>&gt;</w:t>
-      </w:r>
-    </w:p>
-    <w:p>
-      <w:pPr>
-        <w:ind w:left="1416"/>
-      </w:pPr>
-      <w:r>
-        <w:t xml:space="preserve">            &lt;</w:t>
-      </w:r>
-      <w:proofErr w:type="spellStart"/>
-      <w:r>
-        <w:t>li</w:t>
-      </w:r>
-      <w:proofErr w:type="spellEnd"/>
-      <w:r>
-        <w:t>&gt;</w:t>
-      </w:r>
-      <w:proofErr w:type="gramStart"/>
-      <w:r>
-        <w:t>Almacén.&lt;</w:t>
-      </w:r>
-      <w:proofErr w:type="gramEnd"/>
-      <w:r>
-        <w:t>/</w:t>
-      </w:r>
-      <w:proofErr w:type="spellStart"/>
-      <w:r>
-        <w:t>li</w:t>
-      </w:r>
-      <w:proofErr w:type="spellEnd"/>
-      <w:r>
-        <w:t>&gt;</w:t>
-      </w:r>
-    </w:p>
-    <w:p>
-      <w:pPr>
-        <w:ind w:left="1416"/>
-      </w:pPr>
-      <w:r>
-        <w:lastRenderedPageBreak/>
-        <w:t xml:space="preserve">            &lt;</w:t>
-      </w:r>
-      <w:proofErr w:type="spellStart"/>
-      <w:r>
-        <w:t>li</w:t>
-      </w:r>
-      <w:proofErr w:type="spellEnd"/>
-      <w:r>
-        <w:t xml:space="preserve">&gt;Duchas </w:t>
-      </w:r>
-      <w:proofErr w:type="gramStart"/>
-      <w:r>
-        <w:t>calientes.&lt;</w:t>
-      </w:r>
-      <w:proofErr w:type="gramEnd"/>
-      <w:r>
-        <w:t>/</w:t>
-      </w:r>
-      <w:proofErr w:type="spellStart"/>
-      <w:r>
-        <w:t>li</w:t>
-      </w:r>
-      <w:proofErr w:type="spellEnd"/>
-      <w:r>
-        <w:t>&gt;</w:t>
-      </w:r>
-    </w:p>
-    <w:p>
-      <w:pPr>
-        <w:ind w:left="1416"/>
-      </w:pPr>
-      <w:r>
-        <w:t xml:space="preserve">            &lt;</w:t>
-      </w:r>
-      <w:proofErr w:type="spellStart"/>
-      <w:r>
-        <w:t>li</w:t>
-      </w:r>
-      <w:proofErr w:type="spellEnd"/>
-      <w:r>
-        <w:t xml:space="preserve">&gt;Guardias de </w:t>
-      </w:r>
-      <w:proofErr w:type="gramStart"/>
-      <w:r>
-        <w:t>enfermería.&lt;</w:t>
-      </w:r>
-      <w:proofErr w:type="gramEnd"/>
-      <w:r>
-        <w:t>/</w:t>
-      </w:r>
-      <w:proofErr w:type="spellStart"/>
-      <w:r>
-        <w:t>li</w:t>
-      </w:r>
-      <w:proofErr w:type="spellEnd"/>
-      <w:r>
-        <w:t>&gt;</w:t>
-      </w:r>
-    </w:p>
-    <w:p>
-      <w:pPr>
-        <w:ind w:left="1416"/>
-      </w:pPr>
-      <w:r>
-        <w:t xml:space="preserve">            &lt;</w:t>
-      </w:r>
-      <w:proofErr w:type="spellStart"/>
-      <w:r>
-        <w:t>li</w:t>
-      </w:r>
-      <w:proofErr w:type="spellEnd"/>
-      <w:r>
-        <w:t xml:space="preserve">&gt;Vigilancia brindada por &lt;a </w:t>
-      </w:r>
-      <w:proofErr w:type="spellStart"/>
-      <w:r>
-        <w:t>href</w:t>
-      </w:r>
-      <w:proofErr w:type="spellEnd"/>
-      <w:r>
-        <w:t>=""&gt;Prosegur&lt;/a</w:t>
-      </w:r>
-      <w:proofErr w:type="gramStart"/>
-      <w:r>
-        <w:t>&gt;.&lt;</w:t>
-      </w:r>
-      <w:proofErr w:type="gramEnd"/>
-      <w:r>
-        <w:t>/</w:t>
-      </w:r>
-      <w:proofErr w:type="spellStart"/>
-      <w:r>
-        <w:t>li</w:t>
-      </w:r>
-      <w:proofErr w:type="spellEnd"/>
-      <w:r>
-        <w:t>&gt;</w:t>
-      </w:r>
-    </w:p>
-    <w:p>
-      <w:pPr>
-        <w:ind w:left="1416"/>
-      </w:pPr>
-      <w:r>
-        <w:t xml:space="preserve">            &lt;</w:t>
-      </w:r>
-      <w:proofErr w:type="spellStart"/>
-      <w:r>
-        <w:t>li</w:t>
-      </w:r>
-      <w:proofErr w:type="spellEnd"/>
-      <w:r>
-        <w:t xml:space="preserve">&gt;Energía </w:t>
-      </w:r>
-      <w:proofErr w:type="gramStart"/>
-      <w:r>
-        <w:t>eléctrica.&lt;</w:t>
-      </w:r>
-      <w:proofErr w:type="gramEnd"/>
-      <w:r>
-        <w:t>/</w:t>
-      </w:r>
-      <w:proofErr w:type="spellStart"/>
-      <w:r>
-        <w:t>li</w:t>
-      </w:r>
-      <w:proofErr w:type="spellEnd"/>
-      <w:r>
-        <w:t>&gt;</w:t>
-      </w:r>
-    </w:p>
-    <w:p>
-      <w:pPr>
-        <w:ind w:left="1416"/>
-      </w:pPr>
-      <w:r>
-        <w:t xml:space="preserve">            &lt;</w:t>
-      </w:r>
-      <w:proofErr w:type="spellStart"/>
-      <w:r>
-        <w:t>li</w:t>
-      </w:r>
-      <w:proofErr w:type="spellEnd"/>
-      <w:r>
-        <w:t xml:space="preserve">&gt;Asistencia a nuestros </w:t>
-      </w:r>
-      <w:proofErr w:type="gramStart"/>
-      <w:r>
-        <w:t>huéspedes.&lt;</w:t>
-      </w:r>
-      <w:proofErr w:type="gramEnd"/>
-      <w:r>
-        <w:t>/</w:t>
-      </w:r>
-      <w:proofErr w:type="spellStart"/>
-      <w:r>
-        <w:t>li</w:t>
-      </w:r>
-      <w:proofErr w:type="spellEnd"/>
-      <w:r>
-        <w:t>&gt;</w:t>
-      </w:r>
-    </w:p>
-    <w:p>
-      <w:pPr>
-        <w:ind w:left="1416"/>
-      </w:pPr>
-      <w:r>
-        <w:t xml:space="preserve">        &lt;/</w:t>
-      </w:r>
-      <w:proofErr w:type="spellStart"/>
-      <w:r>
-        <w:t>ul</w:t>
-      </w:r>
-      <w:proofErr w:type="spellEnd"/>
-      <w:r>
-        <w:t>&gt;&lt;/</w:t>
-      </w:r>
-      <w:proofErr w:type="spellStart"/>
-      <w:r>
-        <w:t>li</w:t>
-      </w:r>
-      <w:proofErr w:type="spellEnd"/>
-      <w:r>
-        <w:t>&gt;</w:t>
-      </w:r>
-    </w:p>
-    <w:p>
-      <w:pPr>
-        <w:ind w:left="1416"/>
-      </w:pPr>
-      <w:r>
-        <w:t xml:space="preserve">        &lt;</w:t>
-      </w:r>
-      <w:proofErr w:type="spellStart"/>
-      <w:r>
-        <w:t>li</w:t>
-      </w:r>
-      <w:proofErr w:type="spellEnd"/>
-      <w:r>
-        <w:t xml:space="preserve">&gt;Nuestro predio se extiende por más de 20 </w:t>
-      </w:r>
-      <w:proofErr w:type="gramStart"/>
-      <w:r>
-        <w:t>hectáreas.&lt;</w:t>
-      </w:r>
-      <w:proofErr w:type="gramEnd"/>
-      <w:r>
-        <w:t>/</w:t>
-      </w:r>
-      <w:proofErr w:type="spellStart"/>
-      <w:r>
-        <w:t>li</w:t>
-      </w:r>
-      <w:proofErr w:type="spellEnd"/>
-      <w:r>
-        <w:t>&gt;</w:t>
-      </w:r>
-    </w:p>
-    <w:p>
-      <w:pPr>
-        <w:ind w:left="1416"/>
-      </w:pPr>
-      <w:r>
-        <w:t xml:space="preserve">        &lt;</w:t>
-      </w:r>
-      <w:proofErr w:type="spellStart"/>
-      <w:r>
-        <w:t>li</w:t>
-      </w:r>
-      <w:proofErr w:type="spellEnd"/>
-      <w:r>
-        <w:t xml:space="preserve">&gt;&lt;b&gt;Garantizamos una higiene de primer nivel en cada una de nuestras </w:t>
-      </w:r>
-      <w:proofErr w:type="gramStart"/>
-      <w:r>
-        <w:t>instalaciones.&lt;</w:t>
-      </w:r>
-      <w:proofErr w:type="gramEnd"/>
-      <w:r>
-        <w:t>/b&gt;&lt;/</w:t>
-      </w:r>
-      <w:proofErr w:type="spellStart"/>
-      <w:r>
-        <w:t>li</w:t>
-      </w:r>
-      <w:proofErr w:type="spellEnd"/>
-      <w:r>
-        <w:t>&gt;</w:t>
-      </w:r>
-    </w:p>
-    <w:p>
-      <w:pPr>
-        <w:ind w:left="1416"/>
-      </w:pPr>
-      <w:r>
-        <w:t xml:space="preserve">    &lt;/</w:t>
-      </w:r>
-      <w:proofErr w:type="spellStart"/>
-      <w:r>
-        <w:t>ol</w:t>
-      </w:r>
-      <w:proofErr w:type="spellEnd"/>
-      <w:r>
-        <w:t>&gt;</w:t>
-      </w:r>
-    </w:p>
-    <w:p/>
-    <w:p/>
-    <w:p>
-      <w:r>
-        <w:t>Muy buen trabajo ¡</w:t>
-      </w:r>
-    </w:p>
-    <w:p/>
-    <w:p>
-      <w:r>
-        <w:t xml:space="preserve">Tu nota en el Desafío 03 es: </w:t>
+        <w:t xml:space="preserve">En la declaración de </w:t>
+      </w:r>
+      <w:proofErr w:type="spellStart"/>
+      <w:r>
+        <w:t>arrays</w:t>
+      </w:r>
+      <w:proofErr w:type="spellEnd"/>
+      <w:r>
+        <w:t xml:space="preserve"> y objetos conviene </w:t>
+      </w:r>
+      <w:proofErr w:type="spellStart"/>
+      <w:r>
+        <w:t>mas</w:t>
+      </w:r>
+      <w:proofErr w:type="spellEnd"/>
+      <w:r>
+        <w:t xml:space="preserve"> que sean declaradas con la palabra reservada “</w:t>
+      </w:r>
+      <w:proofErr w:type="spellStart"/>
+      <w:r>
+        <w:t>const</w:t>
+      </w:r>
+      <w:proofErr w:type="spellEnd"/>
+      <w:r>
+        <w:t>” ya que nos ayuda a evitar reasignaciones accidentales.</w:t>
+      </w:r>
+    </w:p>
+    <w:p>
+      <w:pPr>
+        <w:pStyle w:val="Prrafodelista"/>
+      </w:pPr>
+    </w:p>
+    <w:p>
+      <w:pPr>
+        <w:pStyle w:val="Prrafodelista"/>
+      </w:pPr>
+    </w:p>
+    <w:p>
+      <w:pPr>
+        <w:ind w:left="708" w:hanging="708"/>
+      </w:pPr>
+      <w:r>
+        <w:t xml:space="preserve">Lastima no llegaste a realizar los ejercicios 11 y 12. </w:t>
+      </w:r>
+    </w:p>
+    <w:p>
+      <w:pPr>
+        <w:ind w:left="708" w:hanging="708"/>
+      </w:pPr>
+    </w:p>
+    <w:p/>
+    <w:p>
+      <w:pPr>
+        <w:ind w:left="708" w:hanging="708"/>
+      </w:pPr>
+      <w:r>
+        <w:t>Excelente trabajo ¡</w:t>
+      </w:r>
+    </w:p>
+    <w:p>
+      <w:pPr>
+        <w:ind w:left="708" w:hanging="708"/>
+      </w:pPr>
+    </w:p>
+    <w:p>
+      <w:pPr>
+        <w:ind w:left="708" w:hanging="708"/>
+      </w:pPr>
+      <w:r>
+        <w:t xml:space="preserve">Tu nota en el Desafío 04 es: </w:t>
       </w:r>
       <w:r>
         <w:rPr>
@@ -754,6 +614,15 @@
           <w:bCs/>
         </w:rPr>
       </w:pPr>
+    </w:p>
+    <w:p>
+      <w:pPr>
+        <w:rPr>
+          <w:rFonts w:ascii="Segoe UI Emoji" w:hAnsi="Segoe UI Emoji" w:cs="Segoe UI Emoji"/>
+          <w:b/>
+          <w:bCs/>
+        </w:rPr>
+      </w:pPr>
       <w:proofErr w:type="spellStart"/>
       <w:r>
         <w:rPr>
@@ -881,6 +750,7 @@
         <w:ind w:left="708" w:hanging="708"/>
       </w:pPr>
       <w:r>
+        <w:lastRenderedPageBreak/>
         <w:t xml:space="preserve">La hoja de estilos </w:t>
       </w:r>
       <w:proofErr w:type="spellStart"/>
@@ -928,7 +798,6 @@
         <w:ind w:left="708" w:hanging="708"/>
       </w:pPr>
       <w:r>
-        <w:lastRenderedPageBreak/>
         <w:t>Excelente trabajo ¡</w:t>
       </w:r>
     </w:p>
@@ -1927,6 +1796,7 @@
         <w:rPr>
           <w:rFonts w:ascii="Segoe UI Emoji" w:hAnsi="Segoe UI Emoji" w:cs="Segoe UI Emoji"/>
         </w:rPr>
+        <w:lastRenderedPageBreak/>
         <w:t>🎉</w:t>
       </w:r>
       <w:r>
@@ -1971,7 +1841,6 @@
         <w:ind w:left="708" w:hanging="708"/>
       </w:pPr>
       <w:r>
-        <w:lastRenderedPageBreak/>
         <w:t xml:space="preserve">La creación del documento </w:t>
       </w:r>
       <w:proofErr w:type="spellStart"/>
@@ -2272,6 +2141,7 @@
         <w:ind w:left="708" w:hanging="708"/>
       </w:pPr>
       <w:r>
+        <w:lastRenderedPageBreak/>
         <w:t xml:space="preserve">La creación del documento </w:t>
       </w:r>
       <w:proofErr w:type="spellStart"/>
@@ -2325,7 +2195,6 @@
         <w:ind w:left="708" w:hanging="708"/>
       </w:pPr>
       <w:r>
-        <w:lastRenderedPageBreak/>
         <w:t>También a destacar la implementación de</w:t>
       </w:r>
       <w:r>
@@ -2856,6 +2725,7 @@
         <w:ind w:left="1416"/>
       </w:pPr>
       <w:r>
+        <w:lastRenderedPageBreak/>
         <w:t xml:space="preserve">                &lt;</w:t>
       </w:r>
       <w:proofErr w:type="spellStart"/>
@@ -3008,7 +2878,6 @@
         <w:ind w:left="1416"/>
       </w:pPr>
       <w:r>
-        <w:lastRenderedPageBreak/>
         <w:t xml:space="preserve">        &lt;/</w:t>
       </w:r>
       <w:proofErr w:type="spellStart"/>
@@ -3996,6 +3865,7 @@
     <w:p/>
     <w:p>
       <w:r>
+        <w:lastRenderedPageBreak/>
         <w:t>Genial que hayas diferenciado cuando usar etiquetas &lt;</w:t>
       </w:r>
       <w:proofErr w:type="spellStart"/>
@@ -4237,6 +4107,7 @@
         </w:numPr>
       </w:pPr>
       <w:r>
+        <w:lastRenderedPageBreak/>
         <w:t>En el texto: “</w:t>
       </w:r>
       <w:r>
@@ -4271,7 +4142,6 @@
     <w:p/>
     <w:p>
       <w:r>
-        <w:lastRenderedPageBreak/>
         <w:t>Excelente trabajo ¡</w:t>
       </w:r>
     </w:p>
@@ -4840,7 +4710,6 @@
     <w:p/>
     <w:p>
       <w:r>
-        <w:lastRenderedPageBreak/>
         <w:t>Primeramente, quería felicitarte por el trabajo que realizaste. El resultado visual se ve como el de referencia.</w:t>
       </w:r>
     </w:p>
@@ -5047,199 +4916,199 @@
     <w:p/>
     <w:p>
       <w:r>
+        <w:t>Primeramente, quería felicitarte por el trabajo que realizaste. El resultado visual se ve como el de las imágenes de referencia.</w:t>
+      </w:r>
+    </w:p>
+    <w:p/>
+    <w:p>
+      <w:r>
+        <w:t>El manejo de etiquetas para textos y la estructura del documento es correcto</w:t>
+      </w:r>
+    </w:p>
+    <w:p/>
+    <w:p>
+      <w:r>
+        <w:t>Destaco que recordaste cambiar el lenguaje a español &lt;</w:t>
+      </w:r>
+      <w:proofErr w:type="spellStart"/>
+      <w:r>
+        <w:t>html</w:t>
+      </w:r>
+      <w:proofErr w:type="spellEnd"/>
+      <w:r>
+        <w:t xml:space="preserve"> </w:t>
+      </w:r>
+      <w:proofErr w:type="spellStart"/>
+      <w:r>
+        <w:t>lang</w:t>
+      </w:r>
+      <w:proofErr w:type="spellEnd"/>
+      <w:r>
+        <w:t xml:space="preserve">="es"&gt; lo cual es </w:t>
+      </w:r>
+      <w:proofErr w:type="gramStart"/>
+      <w:r>
+        <w:t>bueno  porque</w:t>
+      </w:r>
+      <w:proofErr w:type="gramEnd"/>
+      <w:r>
+        <w:t xml:space="preserve"> le dice a los motores de búsqueda en que idioma esta tu sitio web.</w:t>
+      </w:r>
+    </w:p>
+    <w:p/>
+    <w:p>
+      <w:r>
+        <w:t>Genial que hayas diferenciado cuando usar etiquetas &lt;</w:t>
+      </w:r>
+      <w:proofErr w:type="spellStart"/>
+      <w:r>
+        <w:t>strong</w:t>
+      </w:r>
+      <w:proofErr w:type="spellEnd"/>
+      <w:r>
+        <w:t xml:space="preserve">&gt; y &lt;b&gt;. </w:t>
+      </w:r>
+    </w:p>
+    <w:p/>
+    <w:p/>
+    <w:p>
+      <w:r>
+        <w:t>Observaciones a tu trabajo son:</w:t>
+      </w:r>
+    </w:p>
+    <w:p/>
+    <w:p/>
+    <w:p>
+      <w:proofErr w:type="spellStart"/>
+      <w:r>
+        <w:t>Recordá</w:t>
+      </w:r>
+      <w:proofErr w:type="spellEnd"/>
+      <w:r>
+        <w:t xml:space="preserve"> que el elemento &lt;</w:t>
+      </w:r>
+      <w:proofErr w:type="spellStart"/>
+      <w:r>
+        <w:t>header</w:t>
+      </w:r>
+      <w:proofErr w:type="spellEnd"/>
+      <w:r>
+        <w:t xml:space="preserve">&gt; está diseñado específicamente para contener elementos de introducción a una web, como por ejemplo el titulo principal, la barra principal de navegación. Luego todo el contenido principal de la </w:t>
+      </w:r>
+      <w:proofErr w:type="spellStart"/>
+      <w:r>
+        <w:t>pagina</w:t>
+      </w:r>
+      <w:proofErr w:type="spellEnd"/>
+      <w:r>
+        <w:t xml:space="preserve"> web va adentro del elemento &lt;</w:t>
+      </w:r>
+      <w:proofErr w:type="spellStart"/>
+      <w:r>
+        <w:t>main</w:t>
+      </w:r>
+      <w:proofErr w:type="spellEnd"/>
+      <w:r>
+        <w:t>&gt;</w:t>
+      </w:r>
+      <w:r>
+        <w:t>. Se veri de la siguiente manera correctamente:</w:t>
+      </w:r>
+    </w:p>
+    <w:p/>
+    <w:p>
+      <w:r>
+        <w:t xml:space="preserve">         &lt;</w:t>
+      </w:r>
+      <w:proofErr w:type="spellStart"/>
+      <w:r>
+        <w:t>body</w:t>
+      </w:r>
+      <w:proofErr w:type="spellEnd"/>
+      <w:r>
+        <w:t>&gt;</w:t>
+      </w:r>
+    </w:p>
+    <w:p>
+      <w:r>
+        <w:t xml:space="preserve">            &lt;</w:t>
+      </w:r>
+      <w:proofErr w:type="spellStart"/>
+      <w:r>
+        <w:t>header</w:t>
+      </w:r>
+      <w:proofErr w:type="spellEnd"/>
+      <w:r>
+        <w:t>&gt;</w:t>
+      </w:r>
+    </w:p>
+    <w:p>
+      <w:r>
+        <w:t xml:space="preserve">                &lt;h1&gt;Análisis FODA&lt;/h1&gt;</w:t>
+      </w:r>
+    </w:p>
+    <w:p>
+      <w:r>
+        <w:t xml:space="preserve">           &lt;/</w:t>
+      </w:r>
+      <w:proofErr w:type="spellStart"/>
+      <w:r>
+        <w:t>header</w:t>
+      </w:r>
+      <w:proofErr w:type="spellEnd"/>
+      <w:r>
+        <w:t>&gt;</w:t>
+      </w:r>
+    </w:p>
+    <w:p>
+      <w:r>
+        <w:t xml:space="preserve">           &lt;</w:t>
+      </w:r>
+      <w:proofErr w:type="spellStart"/>
+      <w:r>
+        <w:t>main</w:t>
+      </w:r>
+      <w:proofErr w:type="spellEnd"/>
+      <w:r>
+        <w:t>&gt;</w:t>
+      </w:r>
+    </w:p>
+    <w:p>
+      <w:r>
+        <w:t xml:space="preserve">               &lt;h2</w:t>
+      </w:r>
+      <w:proofErr w:type="gramStart"/>
+      <w:r>
+        <w:t>&gt;¿</w:t>
+      </w:r>
+      <w:proofErr w:type="gramEnd"/>
+      <w:r>
+        <w:t>Qué es?&lt;/h2&gt;</w:t>
+      </w:r>
+    </w:p>
+    <w:p>
+      <w:r>
+        <w:t xml:space="preserve">               &lt;p&gt;</w:t>
+      </w:r>
+    </w:p>
+    <w:p>
+      <w:r>
+        <w:t xml:space="preserve">                Un &lt;b&gt;Análisis FODA&lt;/b&gt; es una herramienta …</w:t>
+      </w:r>
+    </w:p>
+    <w:p>
+      <w:r>
+        <w:t xml:space="preserve">             &lt;/p&gt;</w:t>
+      </w:r>
+    </w:p>
+    <w:p>
+      <w:r>
+        <w:t xml:space="preserve">            ...</w:t>
+      </w:r>
+    </w:p>
+    <w:p>
+      <w:r>
         <w:lastRenderedPageBreak/>
-        <w:t>Primeramente, quería felicitarte por el trabajo que realizaste. El resultado visual se ve como el de las imágenes de referencia.</w:t>
-      </w:r>
-    </w:p>
-    <w:p/>
-    <w:p>
-      <w:r>
-        <w:t>El manejo de etiquetas para textos y la estructura del documento es correcto</w:t>
-      </w:r>
-    </w:p>
-    <w:p/>
-    <w:p>
-      <w:r>
-        <w:t>Destaco que recordaste cambiar el lenguaje a español &lt;</w:t>
-      </w:r>
-      <w:proofErr w:type="spellStart"/>
-      <w:r>
-        <w:t>html</w:t>
-      </w:r>
-      <w:proofErr w:type="spellEnd"/>
-      <w:r>
-        <w:t xml:space="preserve"> </w:t>
-      </w:r>
-      <w:proofErr w:type="spellStart"/>
-      <w:r>
-        <w:t>lang</w:t>
-      </w:r>
-      <w:proofErr w:type="spellEnd"/>
-      <w:r>
-        <w:t xml:space="preserve">="es"&gt; lo cual es </w:t>
-      </w:r>
-      <w:proofErr w:type="gramStart"/>
-      <w:r>
-        <w:t>bueno  porque</w:t>
-      </w:r>
-      <w:proofErr w:type="gramEnd"/>
-      <w:r>
-        <w:t xml:space="preserve"> le dice a los motores de búsqueda en que idioma esta tu sitio web.</w:t>
-      </w:r>
-    </w:p>
-    <w:p/>
-    <w:p>
-      <w:r>
-        <w:t>Genial que hayas diferenciado cuando usar etiquetas &lt;</w:t>
-      </w:r>
-      <w:proofErr w:type="spellStart"/>
-      <w:r>
-        <w:t>strong</w:t>
-      </w:r>
-      <w:proofErr w:type="spellEnd"/>
-      <w:r>
-        <w:t xml:space="preserve">&gt; y &lt;b&gt;. </w:t>
-      </w:r>
-    </w:p>
-    <w:p/>
-    <w:p/>
-    <w:p>
-      <w:r>
-        <w:t>Observaciones a tu trabajo son:</w:t>
-      </w:r>
-    </w:p>
-    <w:p/>
-    <w:p/>
-    <w:p>
-      <w:proofErr w:type="spellStart"/>
-      <w:r>
-        <w:t>Recordá</w:t>
-      </w:r>
-      <w:proofErr w:type="spellEnd"/>
-      <w:r>
-        <w:t xml:space="preserve"> que el elemento &lt;</w:t>
-      </w:r>
-      <w:proofErr w:type="spellStart"/>
-      <w:r>
-        <w:t>header</w:t>
-      </w:r>
-      <w:proofErr w:type="spellEnd"/>
-      <w:r>
-        <w:t xml:space="preserve">&gt; está diseñado específicamente para contener elementos de introducción a una web, como por ejemplo el titulo principal, la barra principal de navegación. Luego todo el contenido principal de la </w:t>
-      </w:r>
-      <w:proofErr w:type="spellStart"/>
-      <w:r>
-        <w:t>pagina</w:t>
-      </w:r>
-      <w:proofErr w:type="spellEnd"/>
-      <w:r>
-        <w:t xml:space="preserve"> web va adentro del elemento &lt;</w:t>
-      </w:r>
-      <w:proofErr w:type="spellStart"/>
-      <w:r>
-        <w:t>main</w:t>
-      </w:r>
-      <w:proofErr w:type="spellEnd"/>
-      <w:r>
-        <w:t>&gt;</w:t>
-      </w:r>
-      <w:r>
-        <w:t>. Se veri de la siguiente manera correctamente:</w:t>
-      </w:r>
-    </w:p>
-    <w:p/>
-    <w:p>
-      <w:r>
-        <w:t xml:space="preserve">         &lt;</w:t>
-      </w:r>
-      <w:proofErr w:type="spellStart"/>
-      <w:r>
-        <w:t>body</w:t>
-      </w:r>
-      <w:proofErr w:type="spellEnd"/>
-      <w:r>
-        <w:t>&gt;</w:t>
-      </w:r>
-    </w:p>
-    <w:p>
-      <w:r>
-        <w:t xml:space="preserve">            &lt;</w:t>
-      </w:r>
-      <w:proofErr w:type="spellStart"/>
-      <w:r>
-        <w:t>header</w:t>
-      </w:r>
-      <w:proofErr w:type="spellEnd"/>
-      <w:r>
-        <w:t>&gt;</w:t>
-      </w:r>
-    </w:p>
-    <w:p>
-      <w:r>
-        <w:t xml:space="preserve">                &lt;h1&gt;Análisis FODA&lt;/h1&gt;</w:t>
-      </w:r>
-    </w:p>
-    <w:p>
-      <w:r>
-        <w:t xml:space="preserve">           &lt;/</w:t>
-      </w:r>
-      <w:proofErr w:type="spellStart"/>
-      <w:r>
-        <w:t>header</w:t>
-      </w:r>
-      <w:proofErr w:type="spellEnd"/>
-      <w:r>
-        <w:t>&gt;</w:t>
-      </w:r>
-    </w:p>
-    <w:p>
-      <w:r>
-        <w:t xml:space="preserve">           &lt;</w:t>
-      </w:r>
-      <w:proofErr w:type="spellStart"/>
-      <w:r>
-        <w:t>main</w:t>
-      </w:r>
-      <w:proofErr w:type="spellEnd"/>
-      <w:r>
-        <w:t>&gt;</w:t>
-      </w:r>
-    </w:p>
-    <w:p>
-      <w:r>
-        <w:t xml:space="preserve">               &lt;h2</w:t>
-      </w:r>
-      <w:proofErr w:type="gramStart"/>
-      <w:r>
-        <w:t>&gt;¿</w:t>
-      </w:r>
-      <w:proofErr w:type="gramEnd"/>
-      <w:r>
-        <w:t>Qué es?&lt;/h2&gt;</w:t>
-      </w:r>
-    </w:p>
-    <w:p>
-      <w:r>
-        <w:t xml:space="preserve">               &lt;p&gt;</w:t>
-      </w:r>
-    </w:p>
-    <w:p>
-      <w:r>
-        <w:t xml:space="preserve">                Un &lt;b&gt;Análisis FODA&lt;/b&gt; es una herramienta …</w:t>
-      </w:r>
-    </w:p>
-    <w:p>
-      <w:r>
-        <w:t xml:space="preserve">             &lt;/p&gt;</w:t>
-      </w:r>
-    </w:p>
-    <w:p>
-      <w:r>
-        <w:t xml:space="preserve">            ...</w:t>
-      </w:r>
-    </w:p>
-    <w:p>
-      <w:r>
         <w:t xml:space="preserve">          &lt;/</w:t>
       </w:r>
       <w:proofErr w:type="spellStart"/>
@@ -5451,6 +5320,7 @@
     <w:p/>
     <w:p>
       <w:r>
+        <w:lastRenderedPageBreak/>
         <w:t>Genial que hayas diferenciado cuando usar etiquetas &lt;</w:t>
       </w:r>
       <w:proofErr w:type="spellStart"/>
@@ -5751,7 +5621,6 @@
     <w:p/>
     <w:p>
       <w:r>
-        <w:lastRenderedPageBreak/>
         <w:t>Buenísimo que hayas diferenciado cuando usar etiquetas &lt;</w:t>
       </w:r>
       <w:proofErr w:type="spellStart"/>
@@ -5953,6 +5822,7 @@
         </w:numPr>
       </w:pPr>
       <w:r>
+        <w:lastRenderedPageBreak/>
         <w:t>Cambiar el lenguaje a español &lt;</w:t>
       </w:r>
       <w:proofErr w:type="spellStart"/>
@@ -6927,7 +6797,6 @@
     <w:p/>
     <w:p>
       <w:r>
-        <w:lastRenderedPageBreak/>
         <w:t>Excelente trabajo ¡</w:t>
       </w:r>
     </w:p>
@@ -7416,6 +7285,7 @@
     <w:p/>
     <w:p>
       <w:r>
+        <w:lastRenderedPageBreak/>
         <w:t>Primeramente, quería felicitarte por el trabajo que realizaste. El resultado visual y el código impecable.</w:t>
       </w:r>
     </w:p>
@@ -7423,7 +7293,6 @@
     <w:p/>
     <w:p>
       <w:r>
-        <w:lastRenderedPageBreak/>
         <w:t xml:space="preserve">Respetaste el orden de aplicación de uso de etiquetas de encabezado (h1, h2, etc..) y el manejo de etiquetas para textos es correcto. </w:t>
       </w:r>
     </w:p>
@@ -7658,11 +7527,7 @@
       </w:r>
       <w:proofErr w:type="spellEnd"/>
       <w:r>
-        <w:t xml:space="preserve"> </w:t>
-      </w:r>
-      <w:r>
-        <w:lastRenderedPageBreak/>
-        <w:t>“</w:t>
+        <w:t xml:space="preserve"> “</w:t>
       </w:r>
       <w:proofErr w:type="spellStart"/>
       <w:r>
@@ -8018,7 +7883,6 @@
         <w:rPr>
           <w:rFonts w:ascii="Segoe UI Emoji" w:hAnsi="Segoe UI Emoji" w:cs="Segoe UI Emoji"/>
         </w:rPr>
-        <w:lastRenderedPageBreak/>
         <w:t>🎉</w:t>
       </w:r>
       <w:r>
@@ -8354,6 +8218,7 @@
     <w:p/>
     <w:p>
       <w:r>
+        <w:lastRenderedPageBreak/>
         <w:t xml:space="preserve">Tu nota en el Desafío 01 es: </w:t>
       </w:r>
       <w:r>
@@ -8612,13 +8477,13 @@
     <w:p/>
     <w:p>
       <w:r>
+        <w:lastRenderedPageBreak/>
         <w:t>Primeramente, quería felicitarte por el trabajo que realizaste. El resultado renderizado es el solicitado.</w:t>
       </w:r>
     </w:p>
     <w:p/>
     <w:p>
       <w:r>
-        <w:lastRenderedPageBreak/>
         <w:t xml:space="preserve">Respetaste el orden de aplicación de uso de etiquetas de encabezado (h1, h2, etc..) y el manejo de etiquetas para textos es correcto. </w:t>
       </w:r>
     </w:p>

</xml_diff>